<commit_message>
[Author:z001 - Reason: 新增过滤器]
</commit_message>
<xml_diff>
--- a/isoft_doc/iwork框架使用教程.docx
+++ b/isoft_doc/iwork框架使用教程.docx
@@ -17,206 +17,780 @@
           <w:rFonts w:hint="eastAsia"/>
           <w:lang w:val="en-US" w:eastAsia="zh-CN"/>
         </w:rPr>
-        <w:t>研发框架的目的</w:t>
-      </w:r>
-    </w:p>
-    <w:p>
-      <w:pPr>
+        <w:t>软件包版本历史</w:t>
+      </w:r>
+    </w:p>
+    <w:p>
+      <w:pPr>
+        <w:numPr>
+          <w:numId w:val="0"/>
+        </w:numPr>
+        <w:rPr>
+          <w:rFonts w:hint="default"/>
+          <w:lang w:val="en-US" w:eastAsia="zh-CN"/>
+        </w:rPr>
+      </w:pPr>
+      <w:r>
+        <w:rPr>
+          <w:rFonts w:hint="eastAsia"/>
+          <w:lang w:val="en-US" w:eastAsia="zh-CN"/>
+        </w:rPr>
+        <w:t>版本：1.0.3 下载地址</w:t>
+      </w:r>
+      <w:r>
+        <w:rPr>
+          <w:rFonts w:hint="default"/>
+          <w:lang w:val="en-US" w:eastAsia="zh-CN"/>
+        </w:rPr>
+        <w:t> </w:t>
+      </w:r>
+      <w:r>
+        <w:rPr>
+          <w:rFonts w:hint="default"/>
+          <w:lang w:val="en-US" w:eastAsia="zh-CN"/>
+        </w:rPr>
+        <w:fldChar w:fldCharType="begin"/>
+      </w:r>
+      <w:r>
+        <w:rPr>
+          <w:rFonts w:hint="default"/>
+          <w:lang w:val="en-US" w:eastAsia="zh-CN"/>
+        </w:rPr>
+        <w:instrText xml:space="preserve"> HYPERLINK "http://www.linkknown.com/ibook/isoft_iwork_web-v.1.0.3.zip" </w:instrText>
+      </w:r>
+      <w:r>
+        <w:rPr>
+          <w:rFonts w:hint="default"/>
+          <w:lang w:val="en-US" w:eastAsia="zh-CN"/>
+        </w:rPr>
+        <w:fldChar w:fldCharType="separate"/>
+      </w:r>
+      <w:r>
+        <w:rPr>
+          <w:rFonts w:hint="default"/>
+          <w:lang w:val="en-US" w:eastAsia="zh-CN"/>
+        </w:rPr>
+        <w:t>isoft_iwork_web-v.1.0.3.zip</w:t>
+      </w:r>
+      <w:r>
+        <w:rPr>
+          <w:rFonts w:hint="default"/>
+          <w:lang w:val="en-US" w:eastAsia="zh-CN"/>
+        </w:rPr>
+        <w:fldChar w:fldCharType="end"/>
+      </w:r>
+    </w:p>
+    <w:p>
+      <w:pPr>
+        <w:numPr>
+          <w:numId w:val="0"/>
+        </w:numPr>
+        <w:rPr>
+          <w:rFonts w:hint="default"/>
+          <w:lang w:val="en-US" w:eastAsia="zh-CN"/>
+        </w:rPr>
+      </w:pPr>
+    </w:p>
+    <w:p>
+      <w:pPr>
+        <w:pStyle w:val="2"/>
+        <w:bidi w:val="0"/>
+        <w:outlineLvl w:val="0"/>
+        <w:rPr>
+          <w:rFonts w:hint="default"/>
+          <w:lang w:val="en-US" w:eastAsia="zh-CN"/>
+        </w:rPr>
+      </w:pPr>
+      <w:r>
+        <w:rPr>
+          <w:rFonts w:hint="default"/>
+          <w:lang w:val="en-US" w:eastAsia="zh-CN"/>
+        </w:rPr>
+        <w:t>iwork 框架相对于传统后台开发的优点</w:t>
+      </w:r>
+    </w:p>
+    <w:p>
+      <w:pPr>
+        <w:pStyle w:val="2"/>
+        <w:keepNext w:val="0"/>
+        <w:keepLines w:val="0"/>
+        <w:widowControl/>
+        <w:suppressLineNumbers w:val="0"/>
+        <w:pBdr>
+          <w:top w:val="none" w:color="auto" w:sz="0" w:space="0"/>
+          <w:left w:val="none" w:color="auto" w:sz="0" w:space="0"/>
+          <w:bottom w:val="single" w:color="EFEAEA" w:sz="4" w:space="6"/>
+          <w:right w:val="none" w:color="auto" w:sz="0" w:space="0"/>
+        </w:pBdr>
+        <w:shd w:val="clear" w:fill="FFFFFF"/>
+        <w:spacing w:before="210" w:beforeAutospacing="0" w:after="192" w:afterAutospacing="0" w:line="432" w:lineRule="atLeast"/>
+        <w:ind w:left="0" w:right="0" w:firstLine="0"/>
+        <w:rPr>
+          <w:rFonts w:ascii="Georgia" w:hAnsi="Georgia" w:eastAsia="Georgia" w:cs="Georgia"/>
+          <w:i w:val="0"/>
+          <w:caps w:val="0"/>
+          <w:color w:val="111111"/>
+          <w:spacing w:val="0"/>
+          <w:sz w:val="36"/>
+          <w:szCs w:val="36"/>
+        </w:rPr>
+      </w:pPr>
+      <w:r>
+        <w:rPr>
+          <w:rFonts w:hint="default" w:ascii="Georgia" w:hAnsi="Georgia" w:eastAsia="Georgia" w:cs="Georgia"/>
+          <w:i w:val="0"/>
+          <w:caps w:val="0"/>
+          <w:color w:val="111111"/>
+          <w:spacing w:val="0"/>
+          <w:sz w:val="36"/>
+          <w:szCs w:val="36"/>
+          <w:bdr w:val="none" w:color="auto" w:sz="0" w:space="0"/>
+          <w:shd w:val="clear" w:fill="FFFFFF"/>
+        </w:rPr>
+        <w:t>传统后台开发模式：</w:t>
+      </w:r>
+    </w:p>
+    <w:p>
+      <w:pPr>
+        <w:keepNext w:val="0"/>
+        <w:keepLines w:val="0"/>
+        <w:widowControl/>
         <w:numPr>
           <w:ilvl w:val="0"/>
           <w:numId w:val="1"/>
         </w:numPr>
-        <w:rPr>
-          <w:rFonts w:hint="eastAsia"/>
-          <w:lang w:val="en-US" w:eastAsia="zh-CN"/>
-        </w:rPr>
-      </w:pPr>
-      <w:r>
-        <w:rPr>
-          <w:rFonts w:hint="eastAsia"/>
-          <w:lang w:val="en-US" w:eastAsia="zh-CN"/>
-        </w:rPr>
-        <w:t>提高生产率，解决编程水平参差不齐、开发效率慢、bug多等问题</w:t>
-      </w:r>
-    </w:p>
-    <w:p>
-      <w:pPr>
+        <w:suppressLineNumbers w:val="0"/>
+        <w:pBdr>
+          <w:top w:val="none" w:color="auto" w:sz="0" w:space="0"/>
+          <w:left w:val="none" w:color="auto" w:sz="0" w:space="0"/>
+          <w:bottom w:val="none" w:color="auto" w:sz="0" w:space="0"/>
+          <w:right w:val="none" w:color="auto" w:sz="0" w:space="0"/>
+        </w:pBdr>
+        <w:spacing w:before="0" w:beforeAutospacing="0" w:after="0" w:afterAutospacing="0" w:line="288" w:lineRule="atLeast"/>
+        <w:ind w:left="288" w:right="0" w:hanging="360"/>
+      </w:pPr>
+      <w:r>
+        <w:rPr>
+          <w:rFonts w:ascii="Helvetica" w:hAnsi="Helvetica" w:eastAsia="Helvetica" w:cs="Helvetica"/>
+          <w:i w:val="0"/>
+          <w:caps w:val="0"/>
+          <w:color w:val="515A6E"/>
+          <w:spacing w:val="0"/>
+          <w:sz w:val="16"/>
+          <w:szCs w:val="16"/>
+          <w:bdr w:val="none" w:color="auto" w:sz="0" w:space="0"/>
+          <w:shd w:val="clear" w:fill="FFFFFF"/>
+        </w:rPr>
+        <w:t>技术壁垒高，可供选择的语言有很多，可供选择的框架更多</w:t>
+      </w:r>
+    </w:p>
+    <w:p>
+      <w:pPr>
+        <w:keepNext w:val="0"/>
+        <w:keepLines w:val="0"/>
+        <w:widowControl/>
         <w:numPr>
           <w:ilvl w:val="0"/>
           <w:numId w:val="1"/>
         </w:numPr>
-        <w:rPr>
-          <w:rFonts w:hint="eastAsia"/>
-          <w:lang w:val="en-US" w:eastAsia="zh-CN"/>
-        </w:rPr>
-      </w:pPr>
-      <w:r>
-        <w:rPr>
-          <w:rFonts w:hint="eastAsia"/>
-          <w:lang w:val="en-US" w:eastAsia="zh-CN"/>
-        </w:rPr>
-        <w:t>使用框架后，将所有的bug转变框架的 bug，促进框架不断进步，同时也保证使用框架人员避免一些常见且容易忽视的bug</w:t>
-      </w:r>
-    </w:p>
-    <w:p>
-      <w:pPr>
+        <w:suppressLineNumbers w:val="0"/>
+        <w:pBdr>
+          <w:top w:val="none" w:color="auto" w:sz="0" w:space="0"/>
+          <w:left w:val="none" w:color="auto" w:sz="0" w:space="0"/>
+          <w:bottom w:val="none" w:color="auto" w:sz="0" w:space="0"/>
+          <w:right w:val="none" w:color="auto" w:sz="0" w:space="0"/>
+        </w:pBdr>
+        <w:spacing w:before="0" w:beforeAutospacing="0" w:after="0" w:afterAutospacing="0" w:line="288" w:lineRule="atLeast"/>
+        <w:ind w:left="288" w:right="0" w:hanging="360"/>
+      </w:pPr>
+      <w:r>
+        <w:rPr>
+          <w:rFonts w:hint="default" w:ascii="Helvetica" w:hAnsi="Helvetica" w:eastAsia="Helvetica" w:cs="Helvetica"/>
+          <w:i w:val="0"/>
+          <w:caps w:val="0"/>
+          <w:color w:val="515A6E"/>
+          <w:spacing w:val="0"/>
+          <w:sz w:val="16"/>
+          <w:szCs w:val="16"/>
+          <w:bdr w:val="none" w:color="auto" w:sz="0" w:space="0"/>
+          <w:shd w:val="clear" w:fill="FFFFFF"/>
+        </w:rPr>
+        <w:t>开发成本高，周期长</w:t>
+      </w:r>
+    </w:p>
+    <w:p>
+      <w:pPr>
+        <w:keepNext w:val="0"/>
+        <w:keepLines w:val="0"/>
+        <w:widowControl/>
         <w:numPr>
           <w:ilvl w:val="0"/>
           <w:numId w:val="1"/>
         </w:numPr>
-        <w:rPr>
-          <w:rFonts w:hint="default"/>
-          <w:lang w:val="en-US" w:eastAsia="zh-CN"/>
-        </w:rPr>
-      </w:pPr>
-      <w:r>
-        <w:rPr>
-          <w:rFonts w:hint="eastAsia"/>
-          <w:lang w:val="en-US" w:eastAsia="zh-CN"/>
-        </w:rPr>
-        <w:t>能力集成，提供开箱即用的组件，节省他人开发时间</w:t>
-      </w:r>
-    </w:p>
-    <w:p>
-      <w:pPr>
-        <w:numPr>
-          <w:ilvl w:val="0"/>
-          <w:numId w:val="1"/>
-        </w:numPr>
-        <w:rPr>
-          <w:rFonts w:hint="default"/>
-          <w:lang w:val="en-US" w:eastAsia="zh-CN"/>
-        </w:rPr>
-      </w:pPr>
-      <w:r>
-        <w:rPr>
-          <w:rFonts w:hint="eastAsia"/>
-          <w:lang w:val="en-US" w:eastAsia="zh-CN"/>
-        </w:rPr>
-        <w:t>面向未来的需要，未来编程必然是一件很重要的事情，同时编程也需要更加智能化，算是一种新模式的探索</w:t>
-      </w:r>
-    </w:p>
-    <w:p>
-      <w:pPr>
-        <w:rPr>
-          <w:rFonts w:hint="eastAsia"/>
-          <w:lang w:val="en-US" w:eastAsia="zh-CN"/>
-        </w:rPr>
-      </w:pPr>
+        <w:suppressLineNumbers w:val="0"/>
+        <w:pBdr>
+          <w:top w:val="none" w:color="auto" w:sz="0" w:space="0"/>
+          <w:left w:val="none" w:color="auto" w:sz="0" w:space="0"/>
+          <w:bottom w:val="none" w:color="auto" w:sz="0" w:space="0"/>
+          <w:right w:val="none" w:color="auto" w:sz="0" w:space="0"/>
+        </w:pBdr>
+        <w:spacing w:before="0" w:beforeAutospacing="0" w:after="0" w:afterAutospacing="0" w:line="288" w:lineRule="atLeast"/>
+        <w:ind w:left="288" w:right="0" w:hanging="360"/>
+      </w:pPr>
+      <w:r>
+        <w:rPr>
+          <w:rFonts w:hint="default" w:ascii="Helvetica" w:hAnsi="Helvetica" w:eastAsia="Helvetica" w:cs="Helvetica"/>
+          <w:i w:val="0"/>
+          <w:caps w:val="0"/>
+          <w:color w:val="515A6E"/>
+          <w:spacing w:val="0"/>
+          <w:sz w:val="16"/>
+          <w:szCs w:val="16"/>
+          <w:bdr w:val="none" w:color="auto" w:sz="0" w:space="0"/>
+          <w:shd w:val="clear" w:fill="FFFFFF"/>
+        </w:rPr>
+        <w:t>开发后台接口风格不统一，代码体验较差</w:t>
+      </w:r>
     </w:p>
     <w:p>
       <w:pPr>
         <w:pStyle w:val="2"/>
-        <w:bidi w:val="0"/>
-        <w:rPr>
-          <w:rFonts w:hint="eastAsia"/>
-          <w:lang w:val="en-US" w:eastAsia="zh-CN"/>
-        </w:rPr>
-      </w:pPr>
-      <w:r>
-        <w:rPr>
-          <w:rFonts w:hint="eastAsia"/>
-          <w:lang w:val="en-US" w:eastAsia="zh-CN"/>
-        </w:rPr>
-        <w:t>框架模块简介</w:t>
-      </w:r>
-    </w:p>
-    <w:p>
-      <w:pPr>
-        <w:rPr>
-          <w:rFonts w:hint="eastAsia"/>
-          <w:lang w:val="en-US" w:eastAsia="zh-CN"/>
-        </w:rPr>
-      </w:pPr>
-      <w:r>
-        <w:rPr>
-          <w:rFonts w:hint="eastAsia"/>
-          <w:lang w:val="en-US" w:eastAsia="zh-CN"/>
-        </w:rPr>
-        <w:t>框架主要分为以下几个模块，提供了以下开箱即用的功能：</w:t>
-      </w:r>
-    </w:p>
-    <w:p>
-      <w:pPr>
+        <w:keepNext w:val="0"/>
+        <w:keepLines w:val="0"/>
+        <w:widowControl/>
+        <w:suppressLineNumbers w:val="0"/>
+        <w:pBdr>
+          <w:top w:val="none" w:color="auto" w:sz="0" w:space="0"/>
+          <w:left w:val="none" w:color="auto" w:sz="0" w:space="0"/>
+          <w:bottom w:val="single" w:color="EFEAEA" w:sz="4" w:space="6"/>
+          <w:right w:val="none" w:color="auto" w:sz="0" w:space="0"/>
+        </w:pBdr>
+        <w:shd w:val="clear" w:fill="FFFFFF"/>
+        <w:spacing w:before="210" w:beforeAutospacing="0" w:after="192" w:afterAutospacing="0" w:line="432" w:lineRule="atLeast"/>
+        <w:ind w:left="0" w:right="0" w:firstLine="0"/>
+        <w:rPr>
+          <w:rFonts w:hint="default" w:ascii="Georgia" w:hAnsi="Georgia" w:eastAsia="Georgia" w:cs="Georgia"/>
+          <w:i w:val="0"/>
+          <w:caps w:val="0"/>
+          <w:color w:val="111111"/>
+          <w:spacing w:val="0"/>
+          <w:sz w:val="36"/>
+          <w:szCs w:val="36"/>
+        </w:rPr>
+      </w:pPr>
+      <w:r>
+        <w:rPr>
+          <w:rFonts w:hint="default" w:ascii="Georgia" w:hAnsi="Georgia" w:eastAsia="Georgia" w:cs="Georgia"/>
+          <w:i w:val="0"/>
+          <w:caps w:val="0"/>
+          <w:color w:val="111111"/>
+          <w:spacing w:val="0"/>
+          <w:sz w:val="36"/>
+          <w:szCs w:val="36"/>
+          <w:bdr w:val="none" w:color="auto" w:sz="0" w:space="0"/>
+          <w:shd w:val="clear" w:fill="FFFFFF"/>
+        </w:rPr>
+        <w:t>iwork 框架优点：</w:t>
+      </w:r>
+    </w:p>
+    <w:p>
+      <w:pPr>
+        <w:keepNext w:val="0"/>
+        <w:keepLines w:val="0"/>
+        <w:widowControl/>
         <w:numPr>
           <w:ilvl w:val="0"/>
           <w:numId w:val="2"/>
         </w:numPr>
-        <w:rPr>
-          <w:rFonts w:hint="eastAsia"/>
-          <w:lang w:val="en-US" w:eastAsia="zh-CN"/>
-        </w:rPr>
-      </w:pPr>
-      <w:r>
-        <w:rPr>
-          <w:rFonts w:hint="eastAsia"/>
-          <w:lang w:val="en-US" w:eastAsia="zh-CN"/>
-        </w:rPr>
-        <w:t>资源列表：提供了常见连接资源（DB、FTP、SSH）等管理，目前仅支持mysql DB类型</w:t>
-      </w:r>
-    </w:p>
-    <w:p>
-      <w:pPr>
+        <w:suppressLineNumbers w:val="0"/>
+        <w:pBdr>
+          <w:top w:val="none" w:color="auto" w:sz="0" w:space="0"/>
+          <w:left w:val="none" w:color="auto" w:sz="0" w:space="0"/>
+          <w:bottom w:val="none" w:color="auto" w:sz="0" w:space="0"/>
+          <w:right w:val="none" w:color="auto" w:sz="0" w:space="0"/>
+        </w:pBdr>
+        <w:spacing w:before="0" w:beforeAutospacing="0" w:after="0" w:afterAutospacing="0" w:line="288" w:lineRule="atLeast"/>
+        <w:ind w:left="288" w:right="0" w:hanging="360"/>
+      </w:pPr>
+      <w:r>
+        <w:rPr>
+          <w:rFonts w:hint="default" w:ascii="Helvetica" w:hAnsi="Helvetica" w:eastAsia="Helvetica" w:cs="Helvetica"/>
+          <w:i w:val="0"/>
+          <w:caps w:val="0"/>
+          <w:color w:val="515A6E"/>
+          <w:spacing w:val="0"/>
+          <w:sz w:val="16"/>
+          <w:szCs w:val="16"/>
+          <w:bdr w:val="none" w:color="auto" w:sz="0" w:space="0"/>
+          <w:shd w:val="clear" w:fill="FFFFFF"/>
+        </w:rPr>
+        <w:t>上手快，开发速度快，技术壁垒少，小白也可以开发后台接口</w:t>
+      </w:r>
+    </w:p>
+    <w:p>
+      <w:pPr>
+        <w:keepNext w:val="0"/>
+        <w:keepLines w:val="0"/>
+        <w:widowControl/>
         <w:numPr>
           <w:ilvl w:val="0"/>
           <w:numId w:val="2"/>
         </w:numPr>
-        <w:rPr>
-          <w:rFonts w:hint="default"/>
-          <w:lang w:val="en-US" w:eastAsia="zh-CN"/>
-        </w:rPr>
-      </w:pPr>
-      <w:r>
-        <w:rPr>
-          <w:rFonts w:hint="eastAsia"/>
-          <w:lang w:val="en-US" w:eastAsia="zh-CN"/>
-        </w:rPr>
-        <w:t>数据库迁移管理：提供了数据库表创建、变更、插入数据等 sql 脚本的几种管理</w:t>
-      </w:r>
-    </w:p>
-    <w:p>
-      <w:pPr>
+        <w:suppressLineNumbers w:val="0"/>
+        <w:pBdr>
+          <w:top w:val="none" w:color="auto" w:sz="0" w:space="0"/>
+          <w:left w:val="none" w:color="auto" w:sz="0" w:space="0"/>
+          <w:bottom w:val="none" w:color="auto" w:sz="0" w:space="0"/>
+          <w:right w:val="none" w:color="auto" w:sz="0" w:space="0"/>
+        </w:pBdr>
+        <w:spacing w:before="0" w:beforeAutospacing="0" w:after="0" w:afterAutospacing="0" w:line="288" w:lineRule="atLeast"/>
+        <w:ind w:left="288" w:right="0" w:hanging="360"/>
+      </w:pPr>
+      <w:r>
+        <w:rPr>
+          <w:rFonts w:hint="default" w:ascii="Helvetica" w:hAnsi="Helvetica" w:eastAsia="Helvetica" w:cs="Helvetica"/>
+          <w:i w:val="0"/>
+          <w:caps w:val="0"/>
+          <w:color w:val="515A6E"/>
+          <w:spacing w:val="0"/>
+          <w:sz w:val="16"/>
+          <w:szCs w:val="16"/>
+          <w:bdr w:val="none" w:color="auto" w:sz="0" w:space="0"/>
+          <w:shd w:val="clear" w:fill="FFFFFF"/>
+        </w:rPr>
+        <w:t>可视化管理、便于宏观掌控整个后台项目</w:t>
+      </w:r>
+    </w:p>
+    <w:p>
+      <w:pPr>
+        <w:keepNext w:val="0"/>
+        <w:keepLines w:val="0"/>
+        <w:widowControl/>
         <w:numPr>
           <w:ilvl w:val="0"/>
           <w:numId w:val="2"/>
         </w:numPr>
-        <w:rPr>
-          <w:rFonts w:hint="default"/>
-          <w:lang w:val="en-US" w:eastAsia="zh-CN"/>
-        </w:rPr>
-      </w:pPr>
-      <w:r>
-        <w:rPr>
-          <w:rFonts w:hint="eastAsia"/>
-          <w:lang w:val="en-US" w:eastAsia="zh-CN"/>
-        </w:rPr>
-        <w:t>定时任务列表：提供了定时任务配置、触发调度等功能</w:t>
-      </w:r>
-    </w:p>
-    <w:p>
-      <w:pPr>
+        <w:suppressLineNumbers w:val="0"/>
+        <w:pBdr>
+          <w:top w:val="none" w:color="auto" w:sz="0" w:space="0"/>
+          <w:left w:val="none" w:color="auto" w:sz="0" w:space="0"/>
+          <w:bottom w:val="none" w:color="auto" w:sz="0" w:space="0"/>
+          <w:right w:val="none" w:color="auto" w:sz="0" w:space="0"/>
+        </w:pBdr>
+        <w:spacing w:before="0" w:beforeAutospacing="0" w:after="0" w:afterAutospacing="0" w:line="288" w:lineRule="atLeast"/>
+        <w:ind w:left="288" w:right="0" w:hanging="360"/>
+      </w:pPr>
+      <w:r>
+        <w:rPr>
+          <w:rFonts w:hint="default" w:ascii="Helvetica" w:hAnsi="Helvetica" w:eastAsia="Helvetica" w:cs="Helvetica"/>
+          <w:i w:val="0"/>
+          <w:caps w:val="0"/>
+          <w:color w:val="515A6E"/>
+          <w:spacing w:val="0"/>
+          <w:sz w:val="16"/>
+          <w:szCs w:val="16"/>
+          <w:bdr w:val="none" w:color="auto" w:sz="0" w:space="0"/>
+          <w:shd w:val="clear" w:fill="FFFFFF"/>
+        </w:rPr>
+        <w:t>低代码开发平台，是未来发展的趋势</w:t>
+      </w:r>
+    </w:p>
+    <w:p>
+      <w:pPr>
+        <w:keepNext w:val="0"/>
+        <w:keepLines w:val="0"/>
+        <w:widowControl/>
         <w:numPr>
           <w:ilvl w:val="0"/>
           <w:numId w:val="2"/>
         </w:numPr>
-        <w:rPr>
-          <w:rFonts w:hint="default"/>
-          <w:lang w:val="en-US" w:eastAsia="zh-CN"/>
-        </w:rPr>
-      </w:pPr>
-      <w:r>
-        <w:rPr>
-          <w:rFonts w:hint="eastAsia"/>
-          <w:lang w:val="en-US" w:eastAsia="zh-CN"/>
-        </w:rPr>
-        <w:t>模块管理：对不同功能模块进行划分，良好的划分是对业务的一种提炼</w:t>
-      </w:r>
-    </w:p>
-    <w:p>
-      <w:pPr>
+        <w:suppressLineNumbers w:val="0"/>
+        <w:pBdr>
+          <w:top w:val="none" w:color="auto" w:sz="0" w:space="0"/>
+          <w:left w:val="none" w:color="auto" w:sz="0" w:space="0"/>
+          <w:bottom w:val="none" w:color="auto" w:sz="0" w:space="0"/>
+          <w:right w:val="none" w:color="auto" w:sz="0" w:space="0"/>
+        </w:pBdr>
+        <w:spacing w:before="0" w:beforeAutospacing="0" w:after="0" w:afterAutospacing="0" w:line="288" w:lineRule="atLeast"/>
+        <w:ind w:left="288" w:right="0" w:hanging="360"/>
+      </w:pPr>
+      <w:r>
+        <w:rPr>
+          <w:rFonts w:hint="default" w:ascii="Helvetica" w:hAnsi="Helvetica" w:eastAsia="Helvetica" w:cs="Helvetica"/>
+          <w:i w:val="0"/>
+          <w:caps w:val="0"/>
+          <w:color w:val="515A6E"/>
+          <w:spacing w:val="0"/>
+          <w:sz w:val="16"/>
+          <w:szCs w:val="16"/>
+          <w:bdr w:val="none" w:color="auto" w:sz="0" w:space="0"/>
+          <w:shd w:val="clear" w:fill="FFFFFF"/>
+        </w:rPr>
+        <w:t>丰富的组件和功能，满足绝大部分网站场景</w:t>
+      </w:r>
+    </w:p>
+    <w:p>
+      <w:pPr>
+        <w:keepNext w:val="0"/>
+        <w:keepLines w:val="0"/>
+        <w:widowControl/>
         <w:numPr>
           <w:ilvl w:val="0"/>
           <w:numId w:val="2"/>
+        </w:numPr>
+        <w:suppressLineNumbers w:val="0"/>
+        <w:pBdr>
+          <w:top w:val="none" w:color="auto" w:sz="0" w:space="0"/>
+          <w:left w:val="none" w:color="auto" w:sz="0" w:space="0"/>
+          <w:bottom w:val="none" w:color="auto" w:sz="0" w:space="0"/>
+          <w:right w:val="none" w:color="auto" w:sz="0" w:space="0"/>
+        </w:pBdr>
+        <w:spacing w:before="0" w:beforeAutospacing="0" w:after="0" w:afterAutospacing="0" w:line="288" w:lineRule="atLeast"/>
+        <w:ind w:left="288" w:right="0" w:hanging="360"/>
+      </w:pPr>
+      <w:r>
+        <w:rPr>
+          <w:rFonts w:hint="default" w:ascii="Helvetica" w:hAnsi="Helvetica" w:eastAsia="Helvetica" w:cs="Helvetica"/>
+          <w:i w:val="0"/>
+          <w:caps w:val="0"/>
+          <w:color w:val="515A6E"/>
+          <w:spacing w:val="0"/>
+          <w:sz w:val="16"/>
+          <w:szCs w:val="16"/>
+          <w:bdr w:val="none" w:color="auto" w:sz="0" w:space="0"/>
+          <w:shd w:val="clear" w:fill="FFFFFF"/>
+        </w:rPr>
+        <w:t>提供开箱即用的组件库，极大程度节省开发成本</w:t>
+      </w:r>
+    </w:p>
+    <w:p>
+      <w:pPr>
+        <w:keepNext w:val="0"/>
+        <w:keepLines w:val="0"/>
+        <w:widowControl/>
+        <w:numPr>
+          <w:ilvl w:val="0"/>
+          <w:numId w:val="2"/>
+        </w:numPr>
+        <w:suppressLineNumbers w:val="0"/>
+        <w:pBdr>
+          <w:top w:val="none" w:color="auto" w:sz="0" w:space="0"/>
+          <w:left w:val="none" w:color="auto" w:sz="0" w:space="0"/>
+          <w:bottom w:val="none" w:color="auto" w:sz="0" w:space="0"/>
+          <w:right w:val="none" w:color="auto" w:sz="0" w:space="0"/>
+        </w:pBdr>
+        <w:spacing w:before="0" w:beforeAutospacing="0" w:after="0" w:afterAutospacing="0" w:line="288" w:lineRule="atLeast"/>
+        <w:ind w:left="288" w:right="0" w:hanging="360"/>
+      </w:pPr>
+      <w:r>
+        <w:rPr>
+          <w:rFonts w:hint="default" w:ascii="Helvetica" w:hAnsi="Helvetica" w:eastAsia="Helvetica" w:cs="Helvetica"/>
+          <w:i w:val="0"/>
+          <w:caps w:val="0"/>
+          <w:color w:val="515A6E"/>
+          <w:spacing w:val="0"/>
+          <w:sz w:val="16"/>
+          <w:szCs w:val="16"/>
+          <w:bdr w:val="none" w:color="auto" w:sz="0" w:space="0"/>
+          <w:shd w:val="clear" w:fill="FFFFFF"/>
+        </w:rPr>
+        <w:t>链知网官方使用，永久支持计划</w:t>
+      </w:r>
+    </w:p>
+    <w:p>
+      <w:pPr>
+        <w:pStyle w:val="2"/>
+        <w:keepNext w:val="0"/>
+        <w:keepLines w:val="0"/>
+        <w:widowControl/>
+        <w:suppressLineNumbers w:val="0"/>
+        <w:pBdr>
+          <w:top w:val="none" w:color="auto" w:sz="0" w:space="0"/>
+          <w:left w:val="none" w:color="auto" w:sz="0" w:space="0"/>
+          <w:bottom w:val="single" w:color="EFEAEA" w:sz="4" w:space="6"/>
+          <w:right w:val="none" w:color="auto" w:sz="0" w:space="0"/>
+        </w:pBdr>
+        <w:shd w:val="clear" w:fill="FFFFFF"/>
+        <w:spacing w:before="210" w:beforeAutospacing="0" w:after="192" w:afterAutospacing="0" w:line="432" w:lineRule="atLeast"/>
+        <w:ind w:left="0" w:right="0" w:firstLine="0"/>
+        <w:rPr>
+          <w:rFonts w:hint="default" w:ascii="Georgia" w:hAnsi="Georgia" w:eastAsia="Georgia" w:cs="Georgia"/>
+          <w:i w:val="0"/>
+          <w:caps w:val="0"/>
+          <w:color w:val="111111"/>
+          <w:spacing w:val="0"/>
+          <w:sz w:val="36"/>
+          <w:szCs w:val="36"/>
+        </w:rPr>
+      </w:pPr>
+      <w:r>
+        <w:rPr>
+          <w:rFonts w:hint="default" w:ascii="Georgia" w:hAnsi="Georgia" w:eastAsia="Georgia" w:cs="Georgia"/>
+          <w:i w:val="0"/>
+          <w:caps w:val="0"/>
+          <w:color w:val="111111"/>
+          <w:spacing w:val="0"/>
+          <w:sz w:val="36"/>
+          <w:szCs w:val="36"/>
+          <w:bdr w:val="none" w:color="auto" w:sz="0" w:space="0"/>
+          <w:shd w:val="clear" w:fill="FFFFFF"/>
+        </w:rPr>
+        <w:t>谁在使用：（使用时请将链接发送给我们，可做友情链接）</w:t>
+      </w:r>
+    </w:p>
+    <w:p>
+      <w:pPr>
+        <w:pStyle w:val="5"/>
+        <w:keepNext w:val="0"/>
+        <w:keepLines w:val="0"/>
+        <w:widowControl/>
+        <w:suppressLineNumbers w:val="0"/>
+        <w:pBdr>
+          <w:top w:val="none" w:color="auto" w:sz="0" w:space="0"/>
+          <w:left w:val="none" w:color="auto" w:sz="0" w:space="0"/>
+          <w:bottom w:val="none" w:color="auto" w:sz="0" w:space="0"/>
+          <w:right w:val="none" w:color="auto" w:sz="0" w:space="0"/>
+        </w:pBdr>
+        <w:shd w:val="clear" w:fill="FFFFFF"/>
+        <w:spacing w:before="0" w:beforeAutospacing="0" w:after="192" w:afterAutospacing="0" w:line="288" w:lineRule="atLeast"/>
+        <w:ind w:left="0" w:right="0" w:firstLine="0"/>
+        <w:rPr>
+          <w:rFonts w:hint="default"/>
+          <w:lang w:val="en-US" w:eastAsia="zh-CN"/>
+        </w:rPr>
+      </w:pPr>
+      <w:r>
+        <w:rPr>
+          <w:rFonts w:hint="default" w:ascii="Helvetica" w:hAnsi="Helvetica" w:eastAsia="Helvetica" w:cs="Helvetica"/>
+          <w:i w:val="0"/>
+          <w:caps w:val="0"/>
+          <w:color w:val="515A6E"/>
+          <w:spacing w:val="0"/>
+          <w:sz w:val="16"/>
+          <w:szCs w:val="16"/>
+          <w:bdr w:val="none" w:color="auto" w:sz="0" w:space="0"/>
+          <w:shd w:val="clear" w:fill="FFFFFF"/>
+        </w:rPr>
+        <w:t>链知网络科技</w:t>
+      </w:r>
+      <w:bookmarkStart w:id="0" w:name="_GoBack"/>
+      <w:bookmarkEnd w:id="0"/>
+    </w:p>
+    <w:p>
+      <w:pPr>
+        <w:pStyle w:val="2"/>
+        <w:bidi w:val="0"/>
+        <w:outlineLvl w:val="0"/>
+        <w:rPr>
+          <w:rFonts w:hint="eastAsia"/>
+          <w:lang w:val="en-US" w:eastAsia="zh-CN"/>
+        </w:rPr>
+      </w:pPr>
+      <w:r>
+        <w:rPr>
+          <w:rFonts w:hint="eastAsia"/>
+          <w:lang w:val="en-US" w:eastAsia="zh-CN"/>
+        </w:rPr>
+        <w:t>研发框架的目的</w:t>
+      </w:r>
+    </w:p>
+    <w:p>
+      <w:pPr>
+        <w:numPr>
+          <w:ilvl w:val="0"/>
+          <w:numId w:val="3"/>
+        </w:numPr>
+        <w:rPr>
+          <w:rFonts w:hint="eastAsia"/>
+          <w:lang w:val="en-US" w:eastAsia="zh-CN"/>
+        </w:rPr>
+      </w:pPr>
+      <w:r>
+        <w:rPr>
+          <w:rFonts w:hint="eastAsia"/>
+          <w:lang w:val="en-US" w:eastAsia="zh-CN"/>
+        </w:rPr>
+        <w:t>提高生产率，解决编程水平参差不齐、开发效率慢、bug多等问题</w:t>
+      </w:r>
+    </w:p>
+    <w:p>
+      <w:pPr>
+        <w:numPr>
+          <w:ilvl w:val="0"/>
+          <w:numId w:val="3"/>
+        </w:numPr>
+        <w:rPr>
+          <w:rFonts w:hint="eastAsia"/>
+          <w:lang w:val="en-US" w:eastAsia="zh-CN"/>
+        </w:rPr>
+      </w:pPr>
+      <w:r>
+        <w:rPr>
+          <w:rFonts w:hint="eastAsia"/>
+          <w:lang w:val="en-US" w:eastAsia="zh-CN"/>
+        </w:rPr>
+        <w:t>使用框架后，将所有的bug转变框架的 bug，促进框架不断进步，同时也保证使用框架人员避免一些常见且容易忽视的bug</w:t>
+      </w:r>
+    </w:p>
+    <w:p>
+      <w:pPr>
+        <w:numPr>
+          <w:ilvl w:val="0"/>
+          <w:numId w:val="3"/>
+        </w:numPr>
+        <w:rPr>
+          <w:rFonts w:hint="default"/>
+          <w:lang w:val="en-US" w:eastAsia="zh-CN"/>
+        </w:rPr>
+      </w:pPr>
+      <w:r>
+        <w:rPr>
+          <w:rFonts w:hint="eastAsia"/>
+          <w:lang w:val="en-US" w:eastAsia="zh-CN"/>
+        </w:rPr>
+        <w:t>能力集成，提供开箱即用的组件，节省他人开发时间</w:t>
+      </w:r>
+    </w:p>
+    <w:p>
+      <w:pPr>
+        <w:numPr>
+          <w:ilvl w:val="0"/>
+          <w:numId w:val="3"/>
+        </w:numPr>
+        <w:rPr>
+          <w:rFonts w:hint="default"/>
+          <w:lang w:val="en-US" w:eastAsia="zh-CN"/>
+        </w:rPr>
+      </w:pPr>
+      <w:r>
+        <w:rPr>
+          <w:rFonts w:hint="eastAsia"/>
+          <w:lang w:val="en-US" w:eastAsia="zh-CN"/>
+        </w:rPr>
+        <w:t>面向未来的需要，未来编程必然是一件很重要的事情，同时编程也需要更加智能化，算是一种新模式的探索</w:t>
+      </w:r>
+    </w:p>
+    <w:p>
+      <w:pPr>
+        <w:rPr>
+          <w:rFonts w:hint="eastAsia"/>
+          <w:lang w:val="en-US" w:eastAsia="zh-CN"/>
+        </w:rPr>
+      </w:pPr>
+    </w:p>
+    <w:p>
+      <w:pPr>
+        <w:pStyle w:val="2"/>
+        <w:bidi w:val="0"/>
+        <w:rPr>
+          <w:rFonts w:hint="eastAsia"/>
+          <w:lang w:val="en-US" w:eastAsia="zh-CN"/>
+        </w:rPr>
+      </w:pPr>
+      <w:r>
+        <w:rPr>
+          <w:rFonts w:hint="eastAsia"/>
+          <w:lang w:val="en-US" w:eastAsia="zh-CN"/>
+        </w:rPr>
+        <w:t>框架模块简介</w:t>
+      </w:r>
+    </w:p>
+    <w:p>
+      <w:pPr>
+        <w:rPr>
+          <w:rFonts w:hint="eastAsia"/>
+          <w:lang w:val="en-US" w:eastAsia="zh-CN"/>
+        </w:rPr>
+      </w:pPr>
+      <w:r>
+        <w:rPr>
+          <w:rFonts w:hint="eastAsia"/>
+          <w:lang w:val="en-US" w:eastAsia="zh-CN"/>
+        </w:rPr>
+        <w:t>框架主要分为以下几个模块，提供了以下开箱即用的功能：</w:t>
+      </w:r>
+    </w:p>
+    <w:p>
+      <w:pPr>
+        <w:numPr>
+          <w:ilvl w:val="0"/>
+          <w:numId w:val="4"/>
+        </w:numPr>
+        <w:rPr>
+          <w:rFonts w:hint="eastAsia"/>
+          <w:lang w:val="en-US" w:eastAsia="zh-CN"/>
+        </w:rPr>
+      </w:pPr>
+      <w:r>
+        <w:rPr>
+          <w:rFonts w:hint="eastAsia"/>
+          <w:lang w:val="en-US" w:eastAsia="zh-CN"/>
+        </w:rPr>
+        <w:t>资源列表：提供了常见连接资源（DB、FTP、SSH）等管理，目前仅支持mysql DB类型</w:t>
+      </w:r>
+    </w:p>
+    <w:p>
+      <w:pPr>
+        <w:numPr>
+          <w:ilvl w:val="0"/>
+          <w:numId w:val="4"/>
+        </w:numPr>
+        <w:rPr>
+          <w:rFonts w:hint="default"/>
+          <w:lang w:val="en-US" w:eastAsia="zh-CN"/>
+        </w:rPr>
+      </w:pPr>
+      <w:r>
+        <w:rPr>
+          <w:rFonts w:hint="eastAsia"/>
+          <w:lang w:val="en-US" w:eastAsia="zh-CN"/>
+        </w:rPr>
+        <w:t>数据库迁移管理：提供了数据库表创建、变更、插入数据等 sql 脚本的几种管理</w:t>
+      </w:r>
+    </w:p>
+    <w:p>
+      <w:pPr>
+        <w:numPr>
+          <w:ilvl w:val="0"/>
+          <w:numId w:val="4"/>
+        </w:numPr>
+        <w:rPr>
+          <w:rFonts w:hint="default"/>
+          <w:lang w:val="en-US" w:eastAsia="zh-CN"/>
+        </w:rPr>
+      </w:pPr>
+      <w:r>
+        <w:rPr>
+          <w:rFonts w:hint="eastAsia"/>
+          <w:lang w:val="en-US" w:eastAsia="zh-CN"/>
+        </w:rPr>
+        <w:t>定时任务列表：提供了定时任务配置、触发调度等功能</w:t>
+      </w:r>
+    </w:p>
+    <w:p>
+      <w:pPr>
+        <w:numPr>
+          <w:ilvl w:val="0"/>
+          <w:numId w:val="4"/>
+        </w:numPr>
+        <w:rPr>
+          <w:rFonts w:hint="default"/>
+          <w:lang w:val="en-US" w:eastAsia="zh-CN"/>
+        </w:rPr>
+      </w:pPr>
+      <w:r>
+        <w:rPr>
+          <w:rFonts w:hint="eastAsia"/>
+          <w:lang w:val="en-US" w:eastAsia="zh-CN"/>
+        </w:rPr>
+        <w:t>模块管理：对不同功能模块进行划分，良好的划分是对业务的一种提炼</w:t>
+      </w:r>
+    </w:p>
+    <w:p>
+      <w:pPr>
+        <w:numPr>
+          <w:ilvl w:val="0"/>
+          <w:numId w:val="4"/>
         </w:numPr>
         <w:rPr>
           <w:rFonts w:hint="default"/>
@@ -566,7 +1140,7 @@
       <w:pPr>
         <w:numPr>
           <w:ilvl w:val="0"/>
-          <w:numId w:val="3"/>
+          <w:numId w:val="5"/>
         </w:numPr>
         <w:rPr>
           <w:rFonts w:hint="eastAsia"/>
@@ -585,7 +1159,7 @@
       <w:pPr>
         <w:numPr>
           <w:ilvl w:val="0"/>
-          <w:numId w:val="3"/>
+          <w:numId w:val="5"/>
         </w:numPr>
         <w:rPr>
           <w:rFonts w:hint="default"/>
@@ -1413,8 +1987,6 @@
           <w:lang w:val="en-US" w:eastAsia="zh-CN"/>
         </w:rPr>
       </w:pPr>
-      <w:bookmarkStart w:id="0" w:name="_GoBack"/>
-      <w:bookmarkEnd w:id="0"/>
     </w:p>
     <w:sectPr>
       <w:pgSz w:w="11906" w:h="16838"/>
@@ -1441,6 +2013,304 @@
     </w:lvl>
   </w:abstractNum>
   <w:abstractNum w:abstractNumId="1">
+    <w:nsid w:val="B52709C0"/>
+    <w:multiLevelType w:val="multilevel"/>
+    <w:tmpl w:val="B52709C0"/>
+    <w:lvl w:ilvl="0" w:tentative="0">
+      <w:start w:val="1"/>
+      <w:numFmt w:val="decimal"/>
+      <w:lvlText w:val="%1."/>
+      <w:lvlJc w:val="left"/>
+      <w:pPr>
+        <w:tabs>
+          <w:tab w:val="left" w:pos="720"/>
+        </w:tabs>
+        <w:ind w:left="720" w:hanging="360"/>
+      </w:pPr>
+      <w:rPr>
+        <w:sz w:val="24"/>
+        <w:szCs w:val="24"/>
+      </w:rPr>
+    </w:lvl>
+    <w:lvl w:ilvl="1" w:tentative="0">
+      <w:start w:val="1"/>
+      <w:numFmt w:val="decimal"/>
+      <w:lvlText w:val="%2."/>
+      <w:lvlJc w:val="left"/>
+      <w:pPr>
+        <w:tabs>
+          <w:tab w:val="left" w:pos="1440"/>
+        </w:tabs>
+        <w:ind w:left="1440" w:hanging="360"/>
+      </w:pPr>
+      <w:rPr>
+        <w:sz w:val="24"/>
+        <w:szCs w:val="24"/>
+      </w:rPr>
+    </w:lvl>
+    <w:lvl w:ilvl="2" w:tentative="0">
+      <w:start w:val="1"/>
+      <w:numFmt w:val="decimal"/>
+      <w:lvlText w:val="%3."/>
+      <w:lvlJc w:val="left"/>
+      <w:pPr>
+        <w:tabs>
+          <w:tab w:val="left" w:pos="2160"/>
+        </w:tabs>
+        <w:ind w:left="2160" w:hanging="360"/>
+      </w:pPr>
+      <w:rPr>
+        <w:sz w:val="24"/>
+        <w:szCs w:val="24"/>
+      </w:rPr>
+    </w:lvl>
+    <w:lvl w:ilvl="3" w:tentative="0">
+      <w:start w:val="1"/>
+      <w:numFmt w:val="decimal"/>
+      <w:lvlText w:val="%4."/>
+      <w:lvlJc w:val="left"/>
+      <w:pPr>
+        <w:tabs>
+          <w:tab w:val="left" w:pos="2517"/>
+        </w:tabs>
+        <w:ind w:left="2880" w:hanging="360"/>
+      </w:pPr>
+      <w:rPr>
+        <w:sz w:val="24"/>
+        <w:szCs w:val="24"/>
+      </w:rPr>
+    </w:lvl>
+    <w:lvl w:ilvl="4" w:tentative="0">
+      <w:start w:val="1"/>
+      <w:numFmt w:val="decimal"/>
+      <w:lvlText w:val="%5."/>
+      <w:lvlJc w:val="left"/>
+      <w:pPr>
+        <w:tabs>
+          <w:tab w:val="left" w:pos="3238"/>
+        </w:tabs>
+        <w:ind w:left="3600" w:hanging="360"/>
+      </w:pPr>
+      <w:rPr>
+        <w:sz w:val="24"/>
+        <w:szCs w:val="24"/>
+      </w:rPr>
+    </w:lvl>
+    <w:lvl w:ilvl="5" w:tentative="0">
+      <w:start w:val="1"/>
+      <w:numFmt w:val="decimal"/>
+      <w:lvlText w:val="%6."/>
+      <w:lvlJc w:val="left"/>
+      <w:pPr>
+        <w:tabs>
+          <w:tab w:val="left" w:pos="3958"/>
+        </w:tabs>
+        <w:ind w:left="4320" w:hanging="360"/>
+      </w:pPr>
+      <w:rPr>
+        <w:sz w:val="24"/>
+        <w:szCs w:val="24"/>
+      </w:rPr>
+    </w:lvl>
+    <w:lvl w:ilvl="6" w:tentative="0">
+      <w:start w:val="1"/>
+      <w:numFmt w:val="decimal"/>
+      <w:lvlText w:val="%7."/>
+      <w:lvlJc w:val="left"/>
+      <w:pPr>
+        <w:tabs>
+          <w:tab w:val="left" w:pos="4678"/>
+        </w:tabs>
+        <w:ind w:left="5040" w:hanging="360"/>
+      </w:pPr>
+      <w:rPr>
+        <w:sz w:val="24"/>
+        <w:szCs w:val="24"/>
+      </w:rPr>
+    </w:lvl>
+    <w:lvl w:ilvl="7" w:tentative="0">
+      <w:start w:val="1"/>
+      <w:numFmt w:val="decimal"/>
+      <w:lvlText w:val="%8."/>
+      <w:lvlJc w:val="left"/>
+      <w:pPr>
+        <w:tabs>
+          <w:tab w:val="left" w:pos="5398"/>
+        </w:tabs>
+        <w:ind w:left="5760" w:hanging="360"/>
+      </w:pPr>
+      <w:rPr>
+        <w:sz w:val="24"/>
+        <w:szCs w:val="24"/>
+      </w:rPr>
+    </w:lvl>
+    <w:lvl w:ilvl="8" w:tentative="0">
+      <w:start w:val="1"/>
+      <w:numFmt w:val="decimal"/>
+      <w:lvlText w:val="%9."/>
+      <w:lvlJc w:val="left"/>
+      <w:pPr>
+        <w:tabs>
+          <w:tab w:val="left" w:pos="6118"/>
+        </w:tabs>
+        <w:ind w:left="6480" w:hanging="360"/>
+      </w:pPr>
+      <w:rPr>
+        <w:sz w:val="24"/>
+        <w:szCs w:val="24"/>
+      </w:rPr>
+    </w:lvl>
+  </w:abstractNum>
+  <w:abstractNum w:abstractNumId="2">
+    <w:nsid w:val="0EA9CEE2"/>
+    <w:multiLevelType w:val="multilevel"/>
+    <w:tmpl w:val="0EA9CEE2"/>
+    <w:lvl w:ilvl="0" w:tentative="0">
+      <w:start w:val="1"/>
+      <w:numFmt w:val="decimal"/>
+      <w:lvlText w:val="%1."/>
+      <w:lvlJc w:val="left"/>
+      <w:pPr>
+        <w:tabs>
+          <w:tab w:val="left" w:pos="720"/>
+        </w:tabs>
+        <w:ind w:left="720" w:hanging="360"/>
+      </w:pPr>
+      <w:rPr>
+        <w:sz w:val="24"/>
+        <w:szCs w:val="24"/>
+      </w:rPr>
+    </w:lvl>
+    <w:lvl w:ilvl="1" w:tentative="0">
+      <w:start w:val="1"/>
+      <w:numFmt w:val="decimal"/>
+      <w:lvlText w:val="%2."/>
+      <w:lvlJc w:val="left"/>
+      <w:pPr>
+        <w:tabs>
+          <w:tab w:val="left" w:pos="1440"/>
+        </w:tabs>
+        <w:ind w:left="1440" w:hanging="360"/>
+      </w:pPr>
+      <w:rPr>
+        <w:sz w:val="24"/>
+        <w:szCs w:val="24"/>
+      </w:rPr>
+    </w:lvl>
+    <w:lvl w:ilvl="2" w:tentative="0">
+      <w:start w:val="1"/>
+      <w:numFmt w:val="decimal"/>
+      <w:lvlText w:val="%3."/>
+      <w:lvlJc w:val="left"/>
+      <w:pPr>
+        <w:tabs>
+          <w:tab w:val="left" w:pos="2160"/>
+        </w:tabs>
+        <w:ind w:left="2160" w:hanging="360"/>
+      </w:pPr>
+      <w:rPr>
+        <w:sz w:val="24"/>
+        <w:szCs w:val="24"/>
+      </w:rPr>
+    </w:lvl>
+    <w:lvl w:ilvl="3" w:tentative="0">
+      <w:start w:val="1"/>
+      <w:numFmt w:val="decimal"/>
+      <w:lvlText w:val="%4."/>
+      <w:lvlJc w:val="left"/>
+      <w:pPr>
+        <w:tabs>
+          <w:tab w:val="left" w:pos="2517"/>
+        </w:tabs>
+        <w:ind w:left="2880" w:hanging="360"/>
+      </w:pPr>
+      <w:rPr>
+        <w:sz w:val="24"/>
+        <w:szCs w:val="24"/>
+      </w:rPr>
+    </w:lvl>
+    <w:lvl w:ilvl="4" w:tentative="0">
+      <w:start w:val="1"/>
+      <w:numFmt w:val="decimal"/>
+      <w:lvlText w:val="%5."/>
+      <w:lvlJc w:val="left"/>
+      <w:pPr>
+        <w:tabs>
+          <w:tab w:val="left" w:pos="3238"/>
+        </w:tabs>
+        <w:ind w:left="3600" w:hanging="360"/>
+      </w:pPr>
+      <w:rPr>
+        <w:sz w:val="24"/>
+        <w:szCs w:val="24"/>
+      </w:rPr>
+    </w:lvl>
+    <w:lvl w:ilvl="5" w:tentative="0">
+      <w:start w:val="1"/>
+      <w:numFmt w:val="decimal"/>
+      <w:lvlText w:val="%6."/>
+      <w:lvlJc w:val="left"/>
+      <w:pPr>
+        <w:tabs>
+          <w:tab w:val="left" w:pos="3958"/>
+        </w:tabs>
+        <w:ind w:left="4320" w:hanging="360"/>
+      </w:pPr>
+      <w:rPr>
+        <w:sz w:val="24"/>
+        <w:szCs w:val="24"/>
+      </w:rPr>
+    </w:lvl>
+    <w:lvl w:ilvl="6" w:tentative="0">
+      <w:start w:val="1"/>
+      <w:numFmt w:val="decimal"/>
+      <w:lvlText w:val="%7."/>
+      <w:lvlJc w:val="left"/>
+      <w:pPr>
+        <w:tabs>
+          <w:tab w:val="left" w:pos="4678"/>
+        </w:tabs>
+        <w:ind w:left="5040" w:hanging="360"/>
+      </w:pPr>
+      <w:rPr>
+        <w:sz w:val="24"/>
+        <w:szCs w:val="24"/>
+      </w:rPr>
+    </w:lvl>
+    <w:lvl w:ilvl="7" w:tentative="0">
+      <w:start w:val="1"/>
+      <w:numFmt w:val="decimal"/>
+      <w:lvlText w:val="%8."/>
+      <w:lvlJc w:val="left"/>
+      <w:pPr>
+        <w:tabs>
+          <w:tab w:val="left" w:pos="5398"/>
+        </w:tabs>
+        <w:ind w:left="5760" w:hanging="360"/>
+      </w:pPr>
+      <w:rPr>
+        <w:sz w:val="24"/>
+        <w:szCs w:val="24"/>
+      </w:rPr>
+    </w:lvl>
+    <w:lvl w:ilvl="8" w:tentative="0">
+      <w:start w:val="1"/>
+      <w:numFmt w:val="decimal"/>
+      <w:lvlText w:val="%9."/>
+      <w:lvlJc w:val="left"/>
+      <w:pPr>
+        <w:tabs>
+          <w:tab w:val="left" w:pos="6118"/>
+        </w:tabs>
+        <w:ind w:left="6480" w:hanging="360"/>
+      </w:pPr>
+      <w:rPr>
+        <w:sz w:val="24"/>
+        <w:szCs w:val="24"/>
+      </w:rPr>
+    </w:lvl>
+  </w:abstractNum>
+  <w:abstractNum w:abstractNumId="3">
     <w:nsid w:val="4A9FECC5"/>
     <w:multiLevelType w:val="singleLevel"/>
     <w:tmpl w:val="4A9FECC5"/>
@@ -1452,7 +2322,7 @@
       <w:lvlJc w:val="left"/>
     </w:lvl>
   </w:abstractNum>
-  <w:abstractNum w:abstractNumId="2">
+  <w:abstractNum w:abstractNumId="4">
     <w:nsid w:val="6E4CD0D2"/>
     <w:multiLevelType w:val="singleLevel"/>
     <w:tmpl w:val="6E4CD0D2"/>
@@ -1468,10 +2338,16 @@
     <w:abstractNumId w:val="1"/>
   </w:num>
   <w:num w:numId="2">
+    <w:abstractNumId w:val="2"/>
+  </w:num>
+  <w:num w:numId="3">
+    <w:abstractNumId w:val="3"/>
+  </w:num>
+  <w:num w:numId="4">
     <w:abstractNumId w:val="0"/>
   </w:num>
-  <w:num w:numId="3">
-    <w:abstractNumId w:val="2"/>
+  <w:num w:numId="5">
+    <w:abstractNumId w:val="4"/>
   </w:num>
 </w:numbering>
 </file>
@@ -1806,13 +2682,13 @@
       <w:sz w:val="32"/>
     </w:rPr>
   </w:style>
-  <w:style w:type="character" w:default="1" w:styleId="6">
+  <w:style w:type="character" w:default="1" w:styleId="7">
     <w:name w:val="Default Paragraph Font"/>
     <w:semiHidden/>
     <w:qFormat/>
     <w:uiPriority w:val="0"/>
   </w:style>
-  <w:style w:type="table" w:default="1" w:styleId="5">
+  <w:style w:type="table" w:default="1" w:styleId="6">
     <w:name w:val="Normal Table"/>
     <w:semiHidden/>
     <w:qFormat/>
@@ -1825,6 +2701,30 @@
         <w:right w:w="108" w:type="dxa"/>
       </w:tblCellMar>
     </w:tblPr>
+  </w:style>
+  <w:style w:type="paragraph" w:styleId="5">
+    <w:name w:val="Normal (Web)"/>
+    <w:basedOn w:val="1"/>
+    <w:uiPriority w:val="0"/>
+    <w:pPr>
+      <w:spacing w:before="0" w:beforeAutospacing="1" w:after="0" w:afterAutospacing="1"/>
+      <w:ind w:left="0" w:right="0"/>
+      <w:jc w:val="left"/>
+    </w:pPr>
+    <w:rPr>
+      <w:kern w:val="0"/>
+      <w:sz w:val="24"/>
+      <w:lang w:val="en-US" w:eastAsia="zh-CN" w:bidi="ar"/>
+    </w:rPr>
+  </w:style>
+  <w:style w:type="character" w:styleId="8">
+    <w:name w:val="Hyperlink"/>
+    <w:basedOn w:val="7"/>
+    <w:uiPriority w:val="0"/>
+    <w:rPr>
+      <w:color w:val="0000FF"/>
+      <w:u w:val="single"/>
+    </w:rPr>
   </w:style>
 </w:styles>
 </file>

</xml_diff>